<commit_message>
prace nad sprawozdaniem - teksty; planowanie działań
</commit_message>
<xml_diff>
--- a/LAB2/SPRAWOZDANIE/lab2_sprawozdanie.docx
+++ b/LAB2/SPRAWOZDANIE/lab2_sprawozdanie.docx
@@ -266,7 +266,27 @@
           <w:bCs/>
           <w:lang w:val="pl-PL"/>
         </w:rPr>
-        <w:t>WALIDACJA KRZYŻOWA i STRATYFIKACJA</w:t>
+        <w:t>WALIDACJA KRZYŻOWA, STRATYFIKACJA,</w:t>
+      </w:r>
+    </w:p>
+    <w:p>
+      <w:pPr>
+        <w:jc w:val="center"/>
+        <w:rPr>
+          <w:rFonts w:hint="default" w:ascii="Lato Semibold" w:hAnsi="Lato Semibold" w:cs="Lato Semibold"/>
+          <w:b/>
+          <w:bCs/>
+          <w:lang w:val="pl-PL"/>
+        </w:rPr>
+      </w:pPr>
+      <w:r>
+        <w:rPr>
+          <w:rFonts w:hint="default" w:ascii="Lato Semibold" w:hAnsi="Lato Semibold" w:cs="Lato Semibold"/>
+          <w:b/>
+          <w:bCs/>
+          <w:lang w:val="pl-PL"/>
+        </w:rPr>
+        <w:t>DRZEWA LOSOWE I NAIWNY KLASYFIKATOR BAYESA</w:t>
       </w:r>
     </w:p>
     <w:p>
@@ -642,7 +662,7 @@
             <w:rPr>
               <w:szCs w:val="24"/>
             </w:rPr>
-            <w:instrText xml:space="preserve"> HYPERLINK \l _Toc21908 </w:instrText>
+            <w:instrText xml:space="preserve"> HYPERLINK \l _Toc29772 </w:instrText>
           </w:r>
           <w:r>
             <w:rPr>
@@ -671,7 +691,7 @@
             <w:fldChar w:fldCharType="begin"/>
           </w:r>
           <w:r>
-            <w:instrText xml:space="preserve"> PAGEREF _Toc21908 \h </w:instrText>
+            <w:instrText xml:space="preserve"> PAGEREF _Toc29772 \h </w:instrText>
           </w:r>
           <w:r>
             <w:fldChar w:fldCharType="separate"/>
@@ -706,7 +726,7 @@
             <w:rPr>
               <w:szCs w:val="24"/>
             </w:rPr>
-            <w:instrText xml:space="preserve"> HYPERLINK \l _Toc28075 </w:instrText>
+            <w:instrText xml:space="preserve"> HYPERLINK \l _Toc13946 </w:instrText>
           </w:r>
           <w:r>
             <w:rPr>
@@ -735,7 +755,7 @@
             <w:fldChar w:fldCharType="begin"/>
           </w:r>
           <w:r>
-            <w:instrText xml:space="preserve"> PAGEREF _Toc28075 \h </w:instrText>
+            <w:instrText xml:space="preserve"> PAGEREF _Toc13946 \h </w:instrText>
           </w:r>
           <w:r>
             <w:fldChar w:fldCharType="separate"/>
@@ -770,7 +790,7 @@
             <w:rPr>
               <w:szCs w:val="24"/>
             </w:rPr>
-            <w:instrText xml:space="preserve"> HYPERLINK \l _Toc3490 </w:instrText>
+            <w:instrText xml:space="preserve"> HYPERLINK \l _Toc23313 </w:instrText>
           </w:r>
           <w:r>
             <w:rPr>
@@ -790,7 +810,7 @@
               <w:rFonts w:hint="default"/>
               <w:lang w:val="pl-PL"/>
             </w:rPr>
-            <w:t>Wybrana baza danych</w:t>
+            <w:t>Wyjaśnienie pojęć</w:t>
           </w:r>
           <w:r>
             <w:tab/>
@@ -799,7 +819,7 @@
             <w:fldChar w:fldCharType="begin"/>
           </w:r>
           <w:r>
-            <w:instrText xml:space="preserve"> PAGEREF _Toc3490 \h </w:instrText>
+            <w:instrText xml:space="preserve"> PAGEREF _Toc23313 \h </w:instrText>
           </w:r>
           <w:r>
             <w:fldChar w:fldCharType="separate"/>
@@ -834,7 +854,7 @@
             <w:rPr>
               <w:szCs w:val="24"/>
             </w:rPr>
-            <w:instrText xml:space="preserve"> HYPERLINK \l _Toc5115 </w:instrText>
+            <w:instrText xml:space="preserve"> HYPERLINK \l _Toc28633 </w:instrText>
           </w:r>
           <w:r>
             <w:rPr>
@@ -854,7 +874,7 @@
               <w:rFonts w:hint="default"/>
               <w:lang w:val="pl-PL"/>
             </w:rPr>
-            <w:t>Wyjaśnienie pojęć</w:t>
+            <w:t>Przygotowanie bazy danych</w:t>
           </w:r>
           <w:r>
             <w:tab/>
@@ -863,7 +883,135 @@
             <w:fldChar w:fldCharType="begin"/>
           </w:r>
           <w:r>
-            <w:instrText xml:space="preserve"> PAGEREF _Toc5115 \h </w:instrText>
+            <w:instrText xml:space="preserve"> PAGEREF _Toc28633 \h </w:instrText>
+          </w:r>
+          <w:r>
+            <w:fldChar w:fldCharType="separate"/>
+          </w:r>
+          <w:r>
+            <w:t>3</w:t>
+          </w:r>
+          <w:r>
+            <w:fldChar w:fldCharType="end"/>
+          </w:r>
+          <w:r>
+            <w:rPr>
+              <w:szCs w:val="24"/>
+            </w:rPr>
+            <w:fldChar w:fldCharType="end"/>
+          </w:r>
+        </w:p>
+        <w:p>
+          <w:pPr>
+            <w:pStyle w:val="17"/>
+            <w:tabs>
+              <w:tab w:val="right" w:leader="dot" w:pos="8306"/>
+            </w:tabs>
+          </w:pPr>
+          <w:r>
+            <w:rPr>
+              <w:szCs w:val="24"/>
+            </w:rPr>
+            <w:fldChar w:fldCharType="begin"/>
+          </w:r>
+          <w:r>
+            <w:rPr>
+              <w:szCs w:val="24"/>
+            </w:rPr>
+            <w:instrText xml:space="preserve"> HYPERLINK \l _Toc7684 </w:instrText>
+          </w:r>
+          <w:r>
+            <w:rPr>
+              <w:szCs w:val="24"/>
+            </w:rPr>
+            <w:fldChar w:fldCharType="separate"/>
+          </w:r>
+          <w:r>
+            <w:rPr>
+              <w:rFonts w:hint="default" w:ascii="Lato" w:hAnsi="Lato" w:eastAsia="SimSun" w:cs="SimSun"/>
+              <w:lang w:val="pl-PL"/>
+            </w:rPr>
+            <w:t xml:space="preserve">i. </w:t>
+          </w:r>
+          <w:r>
+            <w:rPr>
+              <w:rFonts w:hint="default"/>
+              <w:lang w:val="pl-PL"/>
+            </w:rPr>
+            <w:t>Importowanie bazy danych i oryginalna zawartość</w:t>
+          </w:r>
+          <w:r>
+            <w:tab/>
+          </w:r>
+          <w:r>
+            <w:fldChar w:fldCharType="begin"/>
+          </w:r>
+          <w:r>
+            <w:instrText xml:space="preserve"> PAGEREF _Toc7684 \h </w:instrText>
+          </w:r>
+          <w:r>
+            <w:fldChar w:fldCharType="separate"/>
+          </w:r>
+          <w:r>
+            <w:t>3</w:t>
+          </w:r>
+          <w:r>
+            <w:fldChar w:fldCharType="end"/>
+          </w:r>
+          <w:r>
+            <w:rPr>
+              <w:szCs w:val="24"/>
+            </w:rPr>
+            <w:fldChar w:fldCharType="end"/>
+          </w:r>
+        </w:p>
+        <w:p>
+          <w:pPr>
+            <w:pStyle w:val="17"/>
+            <w:tabs>
+              <w:tab w:val="right" w:leader="dot" w:pos="8306"/>
+            </w:tabs>
+          </w:pPr>
+          <w:r>
+            <w:rPr>
+              <w:szCs w:val="24"/>
+            </w:rPr>
+            <w:fldChar w:fldCharType="begin"/>
+          </w:r>
+          <w:r>
+            <w:rPr>
+              <w:szCs w:val="24"/>
+            </w:rPr>
+            <w:instrText xml:space="preserve"> HYPERLINK \l _Toc12652 </w:instrText>
+          </w:r>
+          <w:r>
+            <w:rPr>
+              <w:szCs w:val="24"/>
+            </w:rPr>
+            <w:fldChar w:fldCharType="separate"/>
+          </w:r>
+          <w:r>
+            <w:rPr>
+              <w:rFonts w:hint="default" w:ascii="Lato" w:hAnsi="Lato" w:eastAsia="SimSun" w:cs="SimSun"/>
+              <w:lang w:val="pl-PL"/>
+            </w:rPr>
+            <w:t xml:space="preserve">ii. </w:t>
+          </w:r>
+          <w:r>
+            <w:rPr>
+              <w:rFonts w:hint="default"/>
+              <w:lang w:val="pl-PL"/>
+            </w:rPr>
+            <w:t>Docelowa baza danych</w:t>
+          </w:r>
+          <w:r>
+            <w:tab/>
+          </w:r>
+          <w:r>
+            <w:fldChar w:fldCharType="begin"/>
+          </w:r>
+          <w:r>
+            <w:instrText xml:space="preserve"> PAGEREF _Toc12652 \h </w:instrText>
           </w:r>
           <w:r>
             <w:fldChar w:fldCharType="separate"/>
@@ -898,7 +1046,7 @@
             <w:rPr>
               <w:szCs w:val="24"/>
             </w:rPr>
-            <w:instrText xml:space="preserve"> HYPERLINK \l _Toc12644 </w:instrText>
+            <w:instrText xml:space="preserve"> HYPERLINK \l _Toc13095 </w:instrText>
           </w:r>
           <w:r>
             <w:rPr>
@@ -927,7 +1075,7 @@
             <w:fldChar w:fldCharType="begin"/>
           </w:r>
           <w:r>
-            <w:instrText xml:space="preserve"> PAGEREF _Toc12644 \h </w:instrText>
+            <w:instrText xml:space="preserve"> PAGEREF _Toc13095 \h </w:instrText>
           </w:r>
           <w:r>
             <w:fldChar w:fldCharType="separate"/>
@@ -962,7 +1110,7 @@
             <w:rPr>
               <w:szCs w:val="24"/>
             </w:rPr>
-            <w:instrText xml:space="preserve"> HYPERLINK \l _Toc24127 </w:instrText>
+            <w:instrText xml:space="preserve"> HYPERLINK \l _Toc30990 </w:instrText>
           </w:r>
           <w:r>
             <w:rPr>
@@ -991,7 +1139,7 @@
             <w:fldChar w:fldCharType="begin"/>
           </w:r>
           <w:r>
-            <w:instrText xml:space="preserve"> PAGEREF _Toc24127 \h </w:instrText>
+            <w:instrText xml:space="preserve"> PAGEREF _Toc30990 \h </w:instrText>
           </w:r>
           <w:r>
             <w:fldChar w:fldCharType="separate"/>
@@ -1026,7 +1174,7 @@
             <w:rPr>
               <w:szCs w:val="24"/>
             </w:rPr>
-            <w:instrText xml:space="preserve"> HYPERLINK \l _Toc17689 </w:instrText>
+            <w:instrText xml:space="preserve"> HYPERLINK \l _Toc2373 </w:instrText>
           </w:r>
           <w:r>
             <w:rPr>
@@ -1055,7 +1203,7 @@
             <w:fldChar w:fldCharType="begin"/>
           </w:r>
           <w:r>
-            <w:instrText xml:space="preserve"> PAGEREF _Toc17689 \h </w:instrText>
+            <w:instrText xml:space="preserve"> PAGEREF _Toc2373 \h </w:instrText>
           </w:r>
           <w:r>
             <w:fldChar w:fldCharType="separate"/>
@@ -1090,7 +1238,7 @@
             <w:rPr>
               <w:szCs w:val="24"/>
             </w:rPr>
-            <w:instrText xml:space="preserve"> HYPERLINK \l _Toc4669 </w:instrText>
+            <w:instrText xml:space="preserve"> HYPERLINK \l _Toc10574 </w:instrText>
           </w:r>
           <w:r>
             <w:rPr>
@@ -1119,7 +1267,7 @@
             <w:fldChar w:fldCharType="begin"/>
           </w:r>
           <w:r>
-            <w:instrText xml:space="preserve"> PAGEREF _Toc4669 \h </w:instrText>
+            <w:instrText xml:space="preserve"> PAGEREF _Toc10574 \h </w:instrText>
           </w:r>
           <w:r>
             <w:fldChar w:fldCharType="separate"/>
@@ -1154,7 +1302,7 @@
             <w:rPr>
               <w:szCs w:val="24"/>
             </w:rPr>
-            <w:instrText xml:space="preserve"> HYPERLINK \l _Toc2025 </w:instrText>
+            <w:instrText xml:space="preserve"> HYPERLINK \l _Toc13270 </w:instrText>
           </w:r>
           <w:r>
             <w:rPr>
@@ -1183,13 +1331,13 @@
             <w:fldChar w:fldCharType="begin"/>
           </w:r>
           <w:r>
-            <w:instrText xml:space="preserve"> PAGEREF _Toc2025 \h </w:instrText>
-          </w:r>
-          <w:r>
-            <w:fldChar w:fldCharType="separate"/>
-          </w:r>
-          <w:r>
-            <w:t>3</w:t>
+            <w:instrText xml:space="preserve"> PAGEREF _Toc13270 \h </w:instrText>
+          </w:r>
+          <w:r>
+            <w:fldChar w:fldCharType="separate"/>
+          </w:r>
+          <w:r>
+            <w:t>4</w:t>
           </w:r>
           <w:r>
             <w:fldChar w:fldCharType="end"/>
@@ -1218,7 +1366,7 @@
             <w:rPr>
               <w:szCs w:val="24"/>
             </w:rPr>
-            <w:instrText xml:space="preserve"> HYPERLINK \l _Toc10509 </w:instrText>
+            <w:instrText xml:space="preserve"> HYPERLINK \l _Toc32327 </w:instrText>
           </w:r>
           <w:r>
             <w:rPr>
@@ -1246,13 +1394,13 @@
             <w:fldChar w:fldCharType="begin"/>
           </w:r>
           <w:r>
-            <w:instrText xml:space="preserve"> PAGEREF _Toc10509 \h </w:instrText>
-          </w:r>
-          <w:r>
-            <w:fldChar w:fldCharType="separate"/>
-          </w:r>
-          <w:r>
-            <w:t>3</w:t>
+            <w:instrText xml:space="preserve"> PAGEREF _Toc32327 \h </w:instrText>
+          </w:r>
+          <w:r>
+            <w:fldChar w:fldCharType="separate"/>
+          </w:r>
+          <w:r>
+            <w:t>4</w:t>
           </w:r>
           <w:r>
             <w:fldChar w:fldCharType="end"/>
@@ -1281,7 +1429,7 @@
             <w:rPr>
               <w:szCs w:val="24"/>
             </w:rPr>
-            <w:instrText xml:space="preserve"> HYPERLINK \l _Toc13013 </w:instrText>
+            <w:instrText xml:space="preserve"> HYPERLINK \l _Toc8963 </w:instrText>
           </w:r>
           <w:r>
             <w:rPr>
@@ -1309,13 +1457,13 @@
             <w:fldChar w:fldCharType="begin"/>
           </w:r>
           <w:r>
-            <w:instrText xml:space="preserve"> PAGEREF _Toc13013 \h </w:instrText>
-          </w:r>
-          <w:r>
-            <w:fldChar w:fldCharType="separate"/>
-          </w:r>
-          <w:r>
-            <w:t>3</w:t>
+            <w:instrText xml:space="preserve"> PAGEREF _Toc8963 \h </w:instrText>
+          </w:r>
+          <w:r>
+            <w:fldChar w:fldCharType="separate"/>
+          </w:r>
+          <w:r>
+            <w:t>4</w:t>
           </w:r>
           <w:r>
             <w:fldChar w:fldCharType="end"/>
@@ -1344,7 +1492,7 @@
             <w:rPr>
               <w:szCs w:val="24"/>
             </w:rPr>
-            <w:instrText xml:space="preserve"> HYPERLINK \l _Toc13010 </w:instrText>
+            <w:instrText xml:space="preserve"> HYPERLINK \l _Toc8720 </w:instrText>
           </w:r>
           <w:r>
             <w:rPr>
@@ -1372,13 +1520,13 @@
             <w:fldChar w:fldCharType="begin"/>
           </w:r>
           <w:r>
-            <w:instrText xml:space="preserve"> PAGEREF _Toc13010 \h </w:instrText>
-          </w:r>
-          <w:r>
-            <w:fldChar w:fldCharType="separate"/>
-          </w:r>
-          <w:r>
-            <w:t>3</w:t>
+            <w:instrText xml:space="preserve"> PAGEREF _Toc8720 \h </w:instrText>
+          </w:r>
+          <w:r>
+            <w:fldChar w:fldCharType="separate"/>
+          </w:r>
+          <w:r>
+            <w:t>4</w:t>
           </w:r>
           <w:r>
             <w:fldChar w:fldCharType="end"/>
@@ -1407,7 +1555,7 @@
             <w:rPr>
               <w:szCs w:val="24"/>
             </w:rPr>
-            <w:instrText xml:space="preserve"> HYPERLINK \l _Toc27667 </w:instrText>
+            <w:instrText xml:space="preserve"> HYPERLINK \l _Toc12503 </w:instrText>
           </w:r>
           <w:r>
             <w:rPr>
@@ -1436,13 +1584,13 @@
             <w:fldChar w:fldCharType="begin"/>
           </w:r>
           <w:r>
-            <w:instrText xml:space="preserve"> PAGEREF _Toc27667 \h </w:instrText>
-          </w:r>
-          <w:r>
-            <w:fldChar w:fldCharType="separate"/>
-          </w:r>
-          <w:r>
-            <w:t>3</w:t>
+            <w:instrText xml:space="preserve"> PAGEREF _Toc12503 \h </w:instrText>
+          </w:r>
+          <w:r>
+            <w:fldChar w:fldCharType="separate"/>
+          </w:r>
+          <w:r>
+            <w:t>4</w:t>
           </w:r>
           <w:r>
             <w:fldChar w:fldCharType="end"/>
@@ -1471,7 +1619,7 @@
             <w:rPr>
               <w:szCs w:val="24"/>
             </w:rPr>
-            <w:instrText xml:space="preserve"> HYPERLINK \l _Toc8469 </w:instrText>
+            <w:instrText xml:space="preserve"> HYPERLINK \l _Toc9646 </w:instrText>
           </w:r>
           <w:r>
             <w:rPr>
@@ -1500,13 +1648,13 @@
             <w:fldChar w:fldCharType="begin"/>
           </w:r>
           <w:r>
-            <w:instrText xml:space="preserve"> PAGEREF _Toc8469 \h </w:instrText>
-          </w:r>
-          <w:r>
-            <w:fldChar w:fldCharType="separate"/>
-          </w:r>
-          <w:r>
-            <w:t>3</w:t>
+            <w:instrText xml:space="preserve"> PAGEREF _Toc9646 \h </w:instrText>
+          </w:r>
+          <w:r>
+            <w:fldChar w:fldCharType="separate"/>
+          </w:r>
+          <w:r>
+            <w:t>4</w:t>
           </w:r>
           <w:r>
             <w:fldChar w:fldCharType="end"/>
@@ -1535,7 +1683,7 @@
             <w:rPr>
               <w:szCs w:val="24"/>
             </w:rPr>
-            <w:instrText xml:space="preserve"> HYPERLINK \l _Toc31340 </w:instrText>
+            <w:instrText xml:space="preserve"> HYPERLINK \l _Toc21720 </w:instrText>
           </w:r>
           <w:r>
             <w:rPr>
@@ -1564,7 +1712,7 @@
             <w:fldChar w:fldCharType="begin"/>
           </w:r>
           <w:r>
-            <w:instrText xml:space="preserve"> PAGEREF _Toc31340 \h </w:instrText>
+            <w:instrText xml:space="preserve"> PAGEREF _Toc21720 \h </w:instrText>
           </w:r>
           <w:r>
             <w:fldChar w:fldCharType="separate"/>
@@ -1599,7 +1747,7 @@
             <w:rPr>
               <w:szCs w:val="24"/>
             </w:rPr>
-            <w:instrText xml:space="preserve"> HYPERLINK \l _Toc30022 </w:instrText>
+            <w:instrText xml:space="preserve"> HYPERLINK \l _Toc2746 </w:instrText>
           </w:r>
           <w:r>
             <w:rPr>
@@ -1628,7 +1776,7 @@
             <w:fldChar w:fldCharType="begin"/>
           </w:r>
           <w:r>
-            <w:instrText xml:space="preserve"> PAGEREF _Toc30022 \h </w:instrText>
+            <w:instrText xml:space="preserve"> PAGEREF _Toc2746 \h </w:instrText>
           </w:r>
           <w:r>
             <w:fldChar w:fldCharType="separate"/>
@@ -1663,7 +1811,7 @@
             <w:rPr>
               <w:szCs w:val="24"/>
             </w:rPr>
-            <w:instrText xml:space="preserve"> HYPERLINK \l _Toc24652 </w:instrText>
+            <w:instrText xml:space="preserve"> HYPERLINK \l _Toc6567 </w:instrText>
           </w:r>
           <w:r>
             <w:rPr>
@@ -1692,7 +1840,7 @@
             <w:fldChar w:fldCharType="begin"/>
           </w:r>
           <w:r>
-            <w:instrText xml:space="preserve"> PAGEREF _Toc24652 \h </w:instrText>
+            <w:instrText xml:space="preserve"> PAGEREF _Toc6567 \h </w:instrText>
           </w:r>
           <w:r>
             <w:fldChar w:fldCharType="separate"/>
@@ -1727,7 +1875,7 @@
             <w:rPr>
               <w:szCs w:val="24"/>
             </w:rPr>
-            <w:instrText xml:space="preserve"> HYPERLINK \l _Toc31722 </w:instrText>
+            <w:instrText xml:space="preserve"> HYPERLINK \l _Toc11031 </w:instrText>
           </w:r>
           <w:r>
             <w:rPr>
@@ -1756,7 +1904,7 @@
             <w:fldChar w:fldCharType="begin"/>
           </w:r>
           <w:r>
-            <w:instrText xml:space="preserve"> PAGEREF _Toc31722 \h </w:instrText>
+            <w:instrText xml:space="preserve"> PAGEREF _Toc11031 \h </w:instrText>
           </w:r>
           <w:r>
             <w:fldChar w:fldCharType="separate"/>
@@ -1791,7 +1939,7 @@
             <w:rPr>
               <w:szCs w:val="24"/>
             </w:rPr>
-            <w:instrText xml:space="preserve"> HYPERLINK \l _Toc1198 </w:instrText>
+            <w:instrText xml:space="preserve"> HYPERLINK \l _Toc3155 </w:instrText>
           </w:r>
           <w:r>
             <w:rPr>
@@ -1820,7 +1968,7 @@
             <w:fldChar w:fldCharType="begin"/>
           </w:r>
           <w:r>
-            <w:instrText xml:space="preserve"> PAGEREF _Toc1198 \h </w:instrText>
+            <w:instrText xml:space="preserve"> PAGEREF _Toc3155 \h </w:instrText>
           </w:r>
           <w:r>
             <w:fldChar w:fldCharType="separate"/>
@@ -1855,7 +2003,7 @@
             <w:rPr>
               <w:szCs w:val="24"/>
             </w:rPr>
-            <w:instrText xml:space="preserve"> HYPERLINK \l _Toc17016 </w:instrText>
+            <w:instrText xml:space="preserve"> HYPERLINK \l _Toc30568 </w:instrText>
           </w:r>
           <w:r>
             <w:rPr>
@@ -1884,13 +2032,13 @@
             <w:fldChar w:fldCharType="begin"/>
           </w:r>
           <w:r>
-            <w:instrText xml:space="preserve"> PAGEREF _Toc17016 \h </w:instrText>
-          </w:r>
-          <w:r>
-            <w:fldChar w:fldCharType="separate"/>
-          </w:r>
-          <w:r>
-            <w:t>4</w:t>
+            <w:instrText xml:space="preserve"> PAGEREF _Toc30568 \h </w:instrText>
+          </w:r>
+          <w:r>
+            <w:fldChar w:fldCharType="separate"/>
+          </w:r>
+          <w:r>
+            <w:t>5</w:t>
           </w:r>
           <w:r>
             <w:fldChar w:fldCharType="end"/>
@@ -1919,7 +2067,7 @@
             <w:rPr>
               <w:szCs w:val="24"/>
             </w:rPr>
-            <w:instrText xml:space="preserve"> HYPERLINK \l _Toc8 </w:instrText>
+            <w:instrText xml:space="preserve"> HYPERLINK \l _Toc23423 </w:instrText>
           </w:r>
           <w:r>
             <w:rPr>
@@ -1948,13 +2096,13 @@
             <w:fldChar w:fldCharType="begin"/>
           </w:r>
           <w:r>
-            <w:instrText xml:space="preserve"> PAGEREF _Toc8 \h </w:instrText>
-          </w:r>
-          <w:r>
-            <w:fldChar w:fldCharType="separate"/>
-          </w:r>
-          <w:r>
-            <w:t>4</w:t>
+            <w:instrText xml:space="preserve"> PAGEREF _Toc23423 \h </w:instrText>
+          </w:r>
+          <w:r>
+            <w:fldChar w:fldCharType="separate"/>
+          </w:r>
+          <w:r>
+            <w:t>5</w:t>
           </w:r>
           <w:r>
             <w:fldChar w:fldCharType="end"/>
@@ -1983,7 +2131,7 @@
             <w:rPr>
               <w:szCs w:val="24"/>
             </w:rPr>
-            <w:instrText xml:space="preserve"> HYPERLINK \l _Toc9469 </w:instrText>
+            <w:instrText xml:space="preserve"> HYPERLINK \l _Toc2600 </w:instrText>
           </w:r>
           <w:r>
             <w:rPr>
@@ -2012,13 +2160,13 @@
             <w:fldChar w:fldCharType="begin"/>
           </w:r>
           <w:r>
-            <w:instrText xml:space="preserve"> PAGEREF _Toc9469 \h </w:instrText>
-          </w:r>
-          <w:r>
-            <w:fldChar w:fldCharType="separate"/>
-          </w:r>
-          <w:r>
-            <w:t>4</w:t>
+            <w:instrText xml:space="preserve"> PAGEREF _Toc2600 \h </w:instrText>
+          </w:r>
+          <w:r>
+            <w:fldChar w:fldCharType="separate"/>
+          </w:r>
+          <w:r>
+            <w:t>5</w:t>
           </w:r>
           <w:r>
             <w:fldChar w:fldCharType="end"/>
@@ -2047,7 +2195,7 @@
             <w:rPr>
               <w:szCs w:val="24"/>
             </w:rPr>
-            <w:instrText xml:space="preserve"> HYPERLINK \l _Toc5595 </w:instrText>
+            <w:instrText xml:space="preserve"> HYPERLINK \l _Toc19602 </w:instrText>
           </w:r>
           <w:r>
             <w:rPr>
@@ -2076,13 +2224,13 @@
             <w:fldChar w:fldCharType="begin"/>
           </w:r>
           <w:r>
-            <w:instrText xml:space="preserve"> PAGEREF _Toc5595 \h </w:instrText>
-          </w:r>
-          <w:r>
-            <w:fldChar w:fldCharType="separate"/>
-          </w:r>
-          <w:r>
-            <w:t>4</w:t>
+            <w:instrText xml:space="preserve"> PAGEREF _Toc19602 \h </w:instrText>
+          </w:r>
+          <w:r>
+            <w:fldChar w:fldCharType="separate"/>
+          </w:r>
+          <w:r>
+            <w:t>5</w:t>
           </w:r>
           <w:r>
             <w:fldChar w:fldCharType="end"/>
@@ -2105,13 +2253,14 @@
             <w:fldChar w:fldCharType="end"/>
           </w:r>
         </w:p>
-        <w:p/>
         <w:p>
+          <w:bookmarkStart w:id="27" w:name="_GoBack"/>
+          <w:bookmarkEnd w:id="27"/>
+        </w:p>
+        <w:p>
           <w:r>
             <w:br w:type="page"/>
           </w:r>
-          <w:bookmarkStart w:id="26" w:name="_GoBack"/>
-          <w:bookmarkEnd w:id="26"/>
         </w:p>
       </w:sdtContent>
     </w:sdt>
@@ -2125,7 +2274,7 @@
           <w:lang w:val="pl-PL"/>
         </w:rPr>
       </w:pPr>
-      <w:bookmarkStart w:id="1" w:name="_Toc21908"/>
+      <w:bookmarkStart w:id="1" w:name="_Toc29772"/>
       <w:r>
         <w:rPr>
           <w:rFonts w:hint="default"/>
@@ -2149,7 +2298,7 @@
           <w:rFonts w:hint="default"/>
           <w:lang w:val="pl-PL"/>
         </w:rPr>
-        <w:t>Celem ćwiczenia było</w:t>
+        <w:t>Celem ćwiczenia było utrwalenie wiedzy w zakresie klasyfikatorów. W pierwszej kolejności należało zapoznać się z problemem niezbalansowanego zbioru danych i sposobów rozwiązania go za pomocą walidacji krzyżowej i stratyfikacji w przypadku klasyfikatora binarnego. Następnym krokiem było zapoznanie się z klasyfikatorem drzewa losowego oraz naiwnym klasyfikatorem bayesa.</w:t>
       </w:r>
     </w:p>
     <w:p>
@@ -2172,7 +2321,7 @@
         </w:rPr>
       </w:pPr>
       <w:bookmarkStart w:id="2" w:name="_Toc3806"/>
-      <w:bookmarkStart w:id="3" w:name="_Toc28075"/>
+      <w:bookmarkStart w:id="3" w:name="_Toc13946"/>
       <w:r>
         <w:rPr>
           <w:rFonts w:hint="default"/>
@@ -2193,17 +2342,182 @@
           <w:lang w:val="pl-PL"/>
         </w:rPr>
       </w:pPr>
-      <w:bookmarkStart w:id="4" w:name="_Toc443"/>
-      <w:bookmarkStart w:id="5" w:name="_Toc3490"/>
-      <w:r>
-        <w:rPr>
-          <w:rFonts w:hint="default"/>
-          <w:lang w:val="pl-PL"/>
-        </w:rPr>
-        <w:t>Wybrana baza danych</w:t>
+      <w:bookmarkStart w:id="4" w:name="_Toc23313"/>
+      <w:r>
+        <w:rPr>
+          <w:rFonts w:hint="default"/>
+          <w:lang w:val="pl-PL"/>
+        </w:rPr>
+        <w:t>Wyjaśnienie pojęć</w:t>
       </w:r>
       <w:bookmarkEnd w:id="4"/>
-      <w:bookmarkEnd w:id="5"/>
+    </w:p>
+    <w:p>
+      <w:pPr>
+        <w:rPr>
+          <w:rFonts w:hint="default"/>
+          <w:lang w:val="pl-PL"/>
+        </w:rPr>
+      </w:pPr>
+      <w:r>
+        <w:rPr>
+          <w:rFonts w:hint="default"/>
+          <w:lang w:val="pl-PL"/>
+        </w:rPr>
+        <w:t>W sprawozdaniu pojawiają się następujące pojęcia:</w:t>
+      </w:r>
+    </w:p>
+    <w:p>
+      <w:pPr>
+        <w:numPr>
+          <w:ilvl w:val="0"/>
+          <w:numId w:val="3"/>
+        </w:numPr>
+        <w:tabs>
+          <w:tab w:val="clear" w:pos="420"/>
+        </w:tabs>
+        <w:ind w:left="420" w:leftChars="0" w:hanging="420" w:firstLineChars="0"/>
+        <w:rPr>
+          <w:rFonts w:hint="default"/>
+          <w:lang w:val="pl-PL"/>
+        </w:rPr>
+      </w:pPr>
+      <w:r>
+        <w:rPr>
+          <w:rFonts w:hint="default"/>
+          <w:lang w:val="pl-PL"/>
+        </w:rPr>
+        <w:t>niezbalansowana baza danych</w:t>
+      </w:r>
+    </w:p>
+    <w:p>
+      <w:pPr>
+        <w:numPr>
+          <w:ilvl w:val="0"/>
+          <w:numId w:val="3"/>
+        </w:numPr>
+        <w:tabs>
+          <w:tab w:val="clear" w:pos="420"/>
+        </w:tabs>
+        <w:ind w:left="420" w:leftChars="0" w:hanging="420" w:firstLineChars="0"/>
+        <w:rPr>
+          <w:rFonts w:hint="default"/>
+          <w:lang w:val="pl-PL"/>
+        </w:rPr>
+      </w:pPr>
+      <w:r>
+        <w:rPr>
+          <w:rFonts w:hint="default"/>
+          <w:lang w:val="pl-PL"/>
+        </w:rPr>
+        <w:t>walidacja krzyżowa</w:t>
+      </w:r>
+    </w:p>
+    <w:p>
+      <w:pPr>
+        <w:numPr>
+          <w:ilvl w:val="0"/>
+          <w:numId w:val="3"/>
+        </w:numPr>
+        <w:tabs>
+          <w:tab w:val="clear" w:pos="420"/>
+        </w:tabs>
+        <w:ind w:left="420" w:leftChars="0" w:hanging="420" w:firstLineChars="0"/>
+        <w:rPr>
+          <w:rFonts w:hint="default"/>
+          <w:lang w:val="pl-PL"/>
+        </w:rPr>
+      </w:pPr>
+      <w:r>
+        <w:rPr>
+          <w:rFonts w:hint="default"/>
+          <w:lang w:val="pl-PL"/>
+        </w:rPr>
+        <w:t>stratyfikacja</w:t>
+      </w:r>
+    </w:p>
+    <w:p>
+      <w:pPr>
+        <w:numPr>
+          <w:ilvl w:val="0"/>
+          <w:numId w:val="3"/>
+        </w:numPr>
+        <w:tabs>
+          <w:tab w:val="clear" w:pos="420"/>
+        </w:tabs>
+        <w:ind w:left="420" w:leftChars="0" w:hanging="420" w:firstLineChars="0"/>
+        <w:rPr>
+          <w:rFonts w:hint="default"/>
+          <w:lang w:val="pl-PL"/>
+        </w:rPr>
+      </w:pPr>
+      <w:r>
+        <w:rPr>
+          <w:rFonts w:hint="default"/>
+          <w:lang w:val="pl-PL"/>
+        </w:rPr>
+        <w:t>klasyfikator binarny</w:t>
+      </w:r>
+    </w:p>
+    <w:p>
+      <w:pPr>
+        <w:numPr>
+          <w:ilvl w:val="0"/>
+          <w:numId w:val="3"/>
+        </w:numPr>
+        <w:tabs>
+          <w:tab w:val="clear" w:pos="420"/>
+        </w:tabs>
+        <w:ind w:left="420" w:leftChars="0" w:hanging="420" w:firstLineChars="0"/>
+        <w:rPr>
+          <w:rFonts w:hint="default"/>
+          <w:lang w:val="pl-PL"/>
+        </w:rPr>
+      </w:pPr>
+      <w:r>
+        <w:rPr>
+          <w:rFonts w:hint="default"/>
+          <w:lang w:val="pl-PL"/>
+        </w:rPr>
+        <w:t>klasyfikator drzewa losowego</w:t>
+      </w:r>
+    </w:p>
+    <w:p>
+      <w:pPr>
+        <w:numPr>
+          <w:ilvl w:val="0"/>
+          <w:numId w:val="3"/>
+        </w:numPr>
+        <w:tabs>
+          <w:tab w:val="clear" w:pos="420"/>
+        </w:tabs>
+        <w:ind w:left="420" w:leftChars="0" w:hanging="420" w:firstLineChars="0"/>
+        <w:rPr>
+          <w:rFonts w:hint="default"/>
+          <w:lang w:val="pl-PL"/>
+        </w:rPr>
+      </w:pPr>
+      <w:r>
+        <w:rPr>
+          <w:rFonts w:hint="default"/>
+          <w:lang w:val="pl-PL"/>
+        </w:rPr>
+        <w:t>naiwny klasyfikator bayesa</w:t>
+      </w:r>
+    </w:p>
+    <w:p>
+      <w:pPr>
+        <w:widowControl w:val="0"/>
+        <w:numPr>
+          <w:numId w:val="0"/>
+        </w:numPr>
+        <w:spacing w:before="50" w:beforeLines="50" w:after="50" w:afterLines="50"/>
+        <w:jc w:val="left"/>
+        <w:rPr>
+          <w:rFonts w:hint="default"/>
+          <w:lang w:val="pl-PL"/>
+        </w:rPr>
+      </w:pPr>
     </w:p>
     <w:p>
       <w:pPr>
@@ -2215,15 +2529,70 @@
           <w:lang w:val="pl-PL"/>
         </w:rPr>
       </w:pPr>
-      <w:bookmarkStart w:id="6" w:name="_Toc5115"/>
-      <w:r>
-        <w:rPr>
-          <w:rFonts w:hint="default"/>
-          <w:lang w:val="pl-PL"/>
-        </w:rPr>
-        <w:t>Wyjaśnienie pojęć</w:t>
+      <w:bookmarkStart w:id="5" w:name="_Toc28633"/>
+      <w:r>
+        <w:rPr>
+          <w:rFonts w:hint="default"/>
+          <w:lang w:val="pl-PL"/>
+        </w:rPr>
+        <w:t>Przygotowanie bazy danych</w:t>
+      </w:r>
+      <w:bookmarkEnd w:id="5"/>
+    </w:p>
+    <w:p>
+      <w:pPr>
+        <w:rPr>
+          <w:rFonts w:hint="default"/>
+          <w:lang w:val="pl-PL"/>
+        </w:rPr>
+      </w:pPr>
+      <w:r>
+        <w:rPr>
+          <w:rFonts w:hint="default"/>
+          <w:lang w:val="pl-PL"/>
+        </w:rPr>
+        <w:t xml:space="preserve">Podczas wykonywania zadań omówionych w sprawozdaniu, do rozwiązania użyto tej samej bazy danych z informacjami o pożarach w parku XX. </w:t>
+      </w:r>
+    </w:p>
+    <w:p>
+      <w:pPr>
+        <w:pStyle w:val="4"/>
+        <w:bidi w:val="0"/>
+        <w:ind w:left="1260" w:leftChars="0" w:hanging="420" w:firstLineChars="0"/>
+        <w:rPr>
+          <w:rFonts w:hint="default"/>
+          <w:lang w:val="pl-PL"/>
+        </w:rPr>
+      </w:pPr>
+      <w:bookmarkStart w:id="6" w:name="_Toc7684"/>
+      <w:r>
+        <w:rPr>
+          <w:rFonts w:hint="default"/>
+          <w:lang w:val="pl-PL"/>
+        </w:rPr>
+        <w:t>Importowanie bazy danych i oryginalna zawartość</w:t>
       </w:r>
       <w:bookmarkEnd w:id="6"/>
+    </w:p>
+    <w:p>
+      <w:pPr>
+        <w:pStyle w:val="4"/>
+        <w:bidi w:val="0"/>
+        <w:ind w:left="1260" w:leftChars="0" w:hanging="420" w:firstLineChars="0"/>
+        <w:rPr>
+          <w:rFonts w:hint="default"/>
+          <w:lang w:val="pl-PL"/>
+        </w:rPr>
+      </w:pPr>
+      <w:bookmarkStart w:id="7" w:name="_Toc12652"/>
+      <w:r>
+        <w:rPr>
+          <w:rFonts w:hint="default"/>
+          <w:lang w:val="pl-PL"/>
+        </w:rPr>
+        <w:t>Docelowa baza danych</w:t>
+      </w:r>
+      <w:bookmarkEnd w:id="7"/>
     </w:p>
     <w:p>
       <w:pPr>
@@ -2243,7 +2612,7 @@
           <w:lang w:val="pl-PL"/>
         </w:rPr>
       </w:pPr>
-      <w:bookmarkStart w:id="7" w:name="_Toc12644"/>
+      <w:bookmarkStart w:id="8" w:name="_Toc13095"/>
       <w:r>
         <w:rPr>
           <w:rFonts w:hint="default"/>
@@ -2251,7 +2620,7 @@
         </w:rPr>
         <w:t>Walidacja krzyżowa i stratyfikacja</w:t>
       </w:r>
-      <w:bookmarkEnd w:id="7"/>
+      <w:bookmarkEnd w:id="8"/>
     </w:p>
     <w:p>
       <w:pPr>
@@ -2263,7 +2632,7 @@
           <w:lang w:val="pl-PL"/>
         </w:rPr>
       </w:pPr>
-      <w:bookmarkStart w:id="8" w:name="_Toc24127"/>
+      <w:bookmarkStart w:id="9" w:name="_Toc30990"/>
       <w:r>
         <w:rPr>
           <w:rFonts w:hint="default"/>
@@ -2271,7 +2640,7 @@
         </w:rPr>
         <w:t>Zadanie #1</w:t>
       </w:r>
-      <w:bookmarkEnd w:id="8"/>
+      <w:bookmarkEnd w:id="9"/>
     </w:p>
     <w:p>
       <w:pPr>
@@ -2283,7 +2652,7 @@
           <w:lang w:val="pl-PL"/>
         </w:rPr>
       </w:pPr>
-      <w:bookmarkStart w:id="9" w:name="_Toc17689"/>
+      <w:bookmarkStart w:id="10" w:name="_Toc2373"/>
       <w:r>
         <w:rPr>
           <w:rFonts w:hint="default"/>
@@ -2291,7 +2660,7 @@
         </w:rPr>
         <w:t>Treść polecenia</w:t>
       </w:r>
-      <w:bookmarkEnd w:id="9"/>
+      <w:bookmarkEnd w:id="10"/>
     </w:p>
     <w:p>
       <w:pPr>
@@ -2326,7 +2695,7 @@
           <w:lang w:val="pl-PL"/>
         </w:rPr>
       </w:pPr>
-      <w:bookmarkStart w:id="10" w:name="_Toc4669"/>
+      <w:bookmarkStart w:id="11" w:name="_Toc10574"/>
       <w:r>
         <w:rPr>
           <w:rFonts w:hint="default"/>
@@ -2334,7 +2703,7 @@
         </w:rPr>
         <w:t>Rozwiązanie</w:t>
       </w:r>
-      <w:bookmarkEnd w:id="10"/>
+      <w:bookmarkEnd w:id="11"/>
     </w:p>
     <w:p>
       <w:pPr>
@@ -2354,7 +2723,7 @@
           <w:lang w:val="pl-PL"/>
         </w:rPr>
       </w:pPr>
-      <w:bookmarkStart w:id="11" w:name="_Toc2025"/>
+      <w:bookmarkStart w:id="12" w:name="_Toc13270"/>
       <w:r>
         <w:rPr>
           <w:rFonts w:hint="default"/>
@@ -2362,7 +2731,7 @@
         </w:rPr>
         <w:t>Klasyfikator drzewa losowego</w:t>
       </w:r>
-      <w:bookmarkEnd w:id="11"/>
+      <w:bookmarkEnd w:id="12"/>
     </w:p>
     <w:p>
       <w:pPr>
@@ -2370,7 +2739,7 @@
         <w:bidi w:val="0"/>
         <w:ind w:left="840" w:leftChars="0" w:hanging="420" w:firstLineChars="0"/>
       </w:pPr>
-      <w:bookmarkStart w:id="12" w:name="_Toc10509"/>
+      <w:bookmarkStart w:id="13" w:name="_Toc32327"/>
       <w:r>
         <w:rPr>
           <w:rFonts w:hint="default"/>
@@ -2378,7 +2747,7 @@
         </w:rPr>
         <w:t>Zadanie #2</w:t>
       </w:r>
-      <w:bookmarkEnd w:id="12"/>
+      <w:bookmarkEnd w:id="13"/>
     </w:p>
     <w:p>
       <w:pPr>
@@ -2386,7 +2755,7 @@
         <w:bidi w:val="0"/>
         <w:ind w:left="1260" w:leftChars="0" w:hanging="420" w:firstLineChars="0"/>
       </w:pPr>
-      <w:bookmarkStart w:id="13" w:name="_Toc13013"/>
+      <w:bookmarkStart w:id="14" w:name="_Toc8963"/>
       <w:r>
         <w:rPr>
           <w:rFonts w:hint="default"/>
@@ -2394,7 +2763,7 @@
         </w:rPr>
         <w:t>Omówienie kodu</w:t>
       </w:r>
-      <w:bookmarkEnd w:id="13"/>
+      <w:bookmarkEnd w:id="14"/>
     </w:p>
     <w:p>
       <w:pPr>
@@ -2402,7 +2771,7 @@
         <w:bidi w:val="0"/>
         <w:ind w:left="1260" w:leftChars="0" w:hanging="420" w:firstLineChars="0"/>
       </w:pPr>
-      <w:bookmarkStart w:id="14" w:name="_Toc13010"/>
+      <w:bookmarkStart w:id="15" w:name="_Toc8720"/>
       <w:r>
         <w:rPr>
           <w:rFonts w:hint="default"/>
@@ -2410,7 +2779,7 @@
         </w:rPr>
         <w:t>Pytania</w:t>
       </w:r>
-      <w:bookmarkEnd w:id="14"/>
+      <w:bookmarkEnd w:id="15"/>
     </w:p>
     <w:p>
       <w:pPr>
@@ -2475,7 +2844,7 @@
           <w:lang w:val="pl-PL"/>
         </w:rPr>
       </w:pPr>
-      <w:bookmarkStart w:id="15" w:name="_Toc27667"/>
+      <w:bookmarkStart w:id="16" w:name="_Toc12503"/>
       <w:r>
         <w:rPr>
           <w:rFonts w:hint="default"/>
@@ -2483,7 +2852,7 @@
         </w:rPr>
         <w:t>Zadanie #3</w:t>
       </w:r>
-      <w:bookmarkEnd w:id="15"/>
+      <w:bookmarkEnd w:id="16"/>
     </w:p>
     <w:p>
       <w:pPr>
@@ -2495,7 +2864,7 @@
           <w:lang w:val="pl-PL"/>
         </w:rPr>
       </w:pPr>
-      <w:bookmarkStart w:id="16" w:name="_Toc8469"/>
+      <w:bookmarkStart w:id="17" w:name="_Toc9646"/>
       <w:r>
         <w:rPr>
           <w:rFonts w:hint="default"/>
@@ -2503,7 +2872,7 @@
         </w:rPr>
         <w:t>Treść polecenia</w:t>
       </w:r>
-      <w:bookmarkEnd w:id="16"/>
+      <w:bookmarkEnd w:id="17"/>
     </w:p>
     <w:p>
       <w:pPr>
@@ -2581,7 +2950,7 @@
           <w:lang w:val="pl-PL"/>
         </w:rPr>
       </w:pPr>
-      <w:bookmarkStart w:id="17" w:name="_Toc31340"/>
+      <w:bookmarkStart w:id="18" w:name="_Toc21720"/>
       <w:r>
         <w:rPr>
           <w:rFonts w:hint="default"/>
@@ -2589,7 +2958,7 @@
         </w:rPr>
         <w:t>Rozwiązanie</w:t>
       </w:r>
-      <w:bookmarkEnd w:id="17"/>
+      <w:bookmarkEnd w:id="18"/>
     </w:p>
     <w:p>
       <w:pPr>
@@ -2763,7 +3132,7 @@
           <w:lang w:val="pl-PL"/>
         </w:rPr>
       </w:pPr>
-      <w:bookmarkStart w:id="18" w:name="_Toc30022"/>
+      <w:bookmarkStart w:id="19" w:name="_Toc2746"/>
       <w:r>
         <w:rPr>
           <w:rFonts w:hint="default"/>
@@ -2771,7 +3140,7 @@
         </w:rPr>
         <w:t>Wnioski</w:t>
       </w:r>
-      <w:bookmarkEnd w:id="18"/>
+      <w:bookmarkEnd w:id="19"/>
     </w:p>
     <w:p>
       <w:pPr>
@@ -2799,7 +3168,7 @@
           <w:lang w:val="pl-PL"/>
         </w:rPr>
       </w:pPr>
-      <w:bookmarkStart w:id="19" w:name="_Toc24652"/>
+      <w:bookmarkStart w:id="20" w:name="_Toc6567"/>
       <w:r>
         <w:rPr>
           <w:rFonts w:hint="default"/>
@@ -2807,7 +3176,7 @@
         </w:rPr>
         <w:t>Naiwny klasyfikator bayesa</w:t>
       </w:r>
-      <w:bookmarkEnd w:id="19"/>
+      <w:bookmarkEnd w:id="20"/>
     </w:p>
     <w:p>
       <w:pPr>
@@ -2819,7 +3188,7 @@
           <w:lang w:val="pl-PL"/>
         </w:rPr>
       </w:pPr>
-      <w:bookmarkStart w:id="20" w:name="_Toc31722"/>
+      <w:bookmarkStart w:id="21" w:name="_Toc11031"/>
       <w:r>
         <w:rPr>
           <w:rFonts w:hint="default"/>
@@ -2827,7 +3196,7 @@
         </w:rPr>
         <w:t>Zadanie #4</w:t>
       </w:r>
-      <w:bookmarkEnd w:id="20"/>
+      <w:bookmarkEnd w:id="21"/>
     </w:p>
     <w:p>
       <w:pPr>
@@ -2839,7 +3208,7 @@
           <w:lang w:val="pl-PL"/>
         </w:rPr>
       </w:pPr>
-      <w:bookmarkStart w:id="21" w:name="_Toc1198"/>
+      <w:bookmarkStart w:id="22" w:name="_Toc3155"/>
       <w:r>
         <w:rPr>
           <w:rFonts w:hint="default"/>
@@ -2847,7 +3216,7 @@
         </w:rPr>
         <w:t>Treść polecenia</w:t>
       </w:r>
-      <w:bookmarkEnd w:id="21"/>
+      <w:bookmarkEnd w:id="22"/>
     </w:p>
     <w:p>
       <w:pPr>
@@ -2917,7 +3286,7 @@
           <w:lang w:val="pl-PL"/>
         </w:rPr>
       </w:pPr>
-      <w:bookmarkStart w:id="22" w:name="_Toc17016"/>
+      <w:bookmarkStart w:id="23" w:name="_Toc30568"/>
       <w:r>
         <w:rPr>
           <w:rFonts w:hint="default"/>
@@ -2925,7 +3294,7 @@
         </w:rPr>
         <w:t>Rozwiązanie</w:t>
       </w:r>
-      <w:bookmarkEnd w:id="22"/>
+      <w:bookmarkEnd w:id="23"/>
     </w:p>
     <w:p>
       <w:pPr>
@@ -2945,7 +3314,7 @@
           <w:lang w:val="pl-PL"/>
         </w:rPr>
       </w:pPr>
-      <w:bookmarkStart w:id="23" w:name="_Toc8"/>
+      <w:bookmarkStart w:id="24" w:name="_Toc23423"/>
       <w:r>
         <w:rPr>
           <w:rFonts w:hint="default"/>
@@ -2953,7 +3322,7 @@
         </w:rPr>
         <w:t>Wnioski</w:t>
       </w:r>
-      <w:bookmarkEnd w:id="23"/>
+      <w:bookmarkEnd w:id="24"/>
     </w:p>
     <w:p>
       <w:pPr>
@@ -2973,7 +3342,7 @@
           <w:lang w:val="pl-PL"/>
         </w:rPr>
       </w:pPr>
-      <w:bookmarkStart w:id="24" w:name="_Toc9469"/>
+      <w:bookmarkStart w:id="25" w:name="_Toc2600"/>
       <w:r>
         <w:rPr>
           <w:rFonts w:hint="default"/>
@@ -2981,7 +3350,7 @@
         </w:rPr>
         <w:t>Porównanie klasyfikatorów</w:t>
       </w:r>
-      <w:bookmarkEnd w:id="24"/>
+      <w:bookmarkEnd w:id="25"/>
     </w:p>
     <w:p>
       <w:pPr>
@@ -2993,7 +3362,7 @@
           <w:lang w:val="pl-PL"/>
         </w:rPr>
       </w:pPr>
-      <w:bookmarkStart w:id="25" w:name="_Toc5595"/>
+      <w:bookmarkStart w:id="26" w:name="_Toc19602"/>
       <w:r>
         <w:rPr>
           <w:rFonts w:hint="default"/>
@@ -3001,7 +3370,7 @@
         </w:rPr>
         <w:t>Wnioski końcowe</w:t>
       </w:r>
-      <w:bookmarkEnd w:id="25"/>
+      <w:bookmarkEnd w:id="26"/>
     </w:p>
     <w:p>
       <w:pPr>
@@ -3344,11 +3713,34 @@
       </w:rPr>
     </w:lvl>
   </w:abstractNum>
+  <w:abstractNum w:abstractNumId="2">
+    <w:nsid w:val="7910C310"/>
+    <w:multiLevelType w:val="singleLevel"/>
+    <w:tmpl w:val="7910C310"/>
+    <w:lvl w:ilvl="0" w:tentative="0">
+      <w:start w:val="1"/>
+      <w:numFmt w:val="bullet"/>
+      <w:lvlText w:val=""/>
+      <w:lvlJc w:val="left"/>
+      <w:pPr>
+        <w:tabs>
+          <w:tab w:val="left" w:pos="420"/>
+        </w:tabs>
+        <w:ind w:left="420" w:leftChars="0" w:hanging="420" w:firstLineChars="0"/>
+      </w:pPr>
+      <w:rPr>
+        <w:rFonts w:hint="default" w:ascii="Wingdings" w:hAnsi="Wingdings"/>
+      </w:rPr>
+    </w:lvl>
+  </w:abstractNum>
   <w:num w:numId="1">
     <w:abstractNumId w:val="0"/>
   </w:num>
   <w:num w:numId="2">
     <w:abstractNumId w:val="1"/>
+  </w:num>
+  <w:num w:numId="3">
+    <w:abstractNumId w:val="2"/>
   </w:num>
 </w:numbering>
 </file>

</xml_diff>